<commit_message>
Re-Input the 3-step files.
</commit_message>
<xml_diff>
--- a/FirstHadoopEC2_Step2_MachinePreparation.docx
+++ b/FirstHadoopEC2_Step2_MachinePreparation.docx
@@ -14,6 +14,32 @@
           <w:sz w:val="20"/>
         </w:rPr>
       </w:pPr>
+    </w:p>
+    <w:p>
+      <w:pPr>
+        <w:pBdr>
+          <w:bottom w:val="thinThickThinMediumGap" w:sz="18" w:space="1" w:color="auto"/>
+        </w:pBdr>
+        <w:spacing w:after="0"/>
+        <w:rPr>
+          <w:rFonts w:ascii="Courier New" w:eastAsia="Times New Roman" w:hAnsi="Courier New" w:cs="Courier New"/>
+          <w:color w:val="333333"/>
+          <w:sz w:val="20"/>
+        </w:rPr>
+      </w:pPr>
+    </w:p>
+    <w:p>
+      <w:pPr>
+        <w:pBdr>
+          <w:bottom w:val="thinThickThinMediumGap" w:sz="18" w:space="1" w:color="auto"/>
+        </w:pBdr>
+        <w:spacing w:after="0"/>
+        <w:rPr>
+          <w:rFonts w:ascii="Courier New" w:eastAsia="Times New Roman" w:hAnsi="Courier New" w:cs="Courier New"/>
+          <w:color w:val="333333"/>
+          <w:sz w:val="20"/>
+        </w:rPr>
+      </w:pPr>
       <w:r>
         <w:rPr>
           <w:rFonts w:ascii="Courier New" w:eastAsia="Times New Roman" w:hAnsi="Courier New" w:cs="Courier New"/>
@@ -380,6 +406,14 @@
       </w:r>
       <w:proofErr w:type="spellStart"/>
       <w:r>
+        <w:t>sudo</w:t>
+      </w:r>
+      <w:proofErr w:type="spellEnd"/>
+      <w:r>
+        <w:t xml:space="preserve"> </w:t>
+      </w:r>
+      <w:proofErr w:type="spellStart"/>
+      <w:r>
         <w:rPr>
           <w:highlight w:val="yellow"/>
         </w:rPr>
@@ -393,7 +427,7 @@
         <w:t xml:space="preserve"> set-hostname machine0</w:t>
       </w:r>
       <w:r>
-        <w:t xml:space="preserve">    # </w:t>
+        <w:t xml:space="preserve">    #</w:t>
       </w:r>
       <w:proofErr w:type="spellStart"/>
       <w:r>
@@ -401,7 +435,10 @@
       </w:r>
       <w:proofErr w:type="spellEnd"/>
       <w:r>
-        <w:t xml:space="preserve"> machine1 for machine 0 for second machine</w:t>
+        <w:t xml:space="preserve"> machine1 for machine0 for 2nd</w:t>
+      </w:r>
+      <w:r>
+        <w:t xml:space="preserve"> machine</w:t>
       </w:r>
     </w:p>
     <w:p>
@@ -566,6 +603,7 @@
         <w:spacing w:after="0"/>
       </w:pPr>
       <w:r>
+        <w:lastRenderedPageBreak/>
         <w:pict>
           <v:oval id="Oval 5" o:spid="_x0000_s1026" style="position:absolute;margin-left:176.75pt;margin-top:66.5pt;width:64.05pt;height:11.4pt;z-index:251658240;visibility:visible;mso-width-relative:margin;mso-height-relative:margin;v-text-anchor:middle" o:gfxdata="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" filled="f" strokecolor="red" strokeweight="2pt"/>
         </w:pict>
@@ -798,122 +836,47 @@
     </w:p>
     <w:p>
       <w:pPr>
+        <w:spacing w:after="0"/>
+      </w:pPr>
+    </w:p>
+    <w:p>
+      <w:pPr>
+        <w:spacing w:after="0"/>
+      </w:pPr>
+      <w:r>
+        <w:t>#######################   Step 2</w:t>
+      </w:r>
+      <w:r>
+        <w:t>. 4   Click ‘OK’ and click ‘Login’.  You should see a screen</w:t>
+      </w:r>
+      <w:r>
+        <w:t>.  The right-hand-sight</w:t>
+      </w:r>
+      <w:r>
+        <w:t xml:space="preserve"> </w:t>
+      </w:r>
+      <w:r>
+        <w:t xml:space="preserve">of the panel is the folders of your </w:t>
+      </w:r>
+      <w:proofErr w:type="spellStart"/>
+      <w:r>
+        <w:t>linux</w:t>
+      </w:r>
+      <w:proofErr w:type="spellEnd"/>
+      <w:r>
+        <w:t xml:space="preserve"> instance: machine0  (Yours may have very few items</w:t>
+      </w:r>
+      <w:r>
+        <w:t xml:space="preserve"> for your own machine</w:t>
+      </w:r>
+      <w:r>
+        <w:t>!)</w:t>
+      </w:r>
+    </w:p>
+    <w:p>
+      <w:pPr>
         <w:pStyle w:val="Heading2"/>
         <w:rPr>
-          <w:rFonts w:asciiTheme="minorHAnsi" w:eastAsiaTheme="minorEastAsia" w:hAnsiTheme="minorHAnsi" w:cstheme="minorBidi"/>
-          <w:b w:val="0"/>
-          <w:bCs w:val="0"/>
-          <w:color w:val="auto"/>
-          <w:sz w:val="22"/>
-          <w:szCs w:val="22"/>
-        </w:rPr>
-      </w:pPr>
-      <w:r>
-        <w:rPr>
-          <w:rFonts w:asciiTheme="minorHAnsi" w:eastAsiaTheme="minorEastAsia" w:hAnsiTheme="minorHAnsi" w:cstheme="minorBidi"/>
-          <w:b w:val="0"/>
-          <w:bCs w:val="0"/>
-          <w:color w:val="auto"/>
-          <w:sz w:val="22"/>
-          <w:szCs w:val="22"/>
-        </w:rPr>
-        <w:t>#######################   Step 2</w:t>
-      </w:r>
-      <w:r>
-        <w:rPr>
-          <w:rFonts w:asciiTheme="minorHAnsi" w:eastAsiaTheme="minorEastAsia" w:hAnsiTheme="minorHAnsi" w:cstheme="minorBidi"/>
-          <w:b w:val="0"/>
-          <w:bCs w:val="0"/>
-          <w:color w:val="auto"/>
-          <w:sz w:val="22"/>
-          <w:szCs w:val="22"/>
-        </w:rPr>
-        <w:t>. 4   Click ‘OK’ and click ‘Login’.  You should see a screen</w:t>
-      </w:r>
-      <w:r>
-        <w:rPr>
-          <w:rFonts w:asciiTheme="minorHAnsi" w:eastAsiaTheme="minorEastAsia" w:hAnsiTheme="minorHAnsi" w:cstheme="minorBidi"/>
-          <w:b w:val="0"/>
-          <w:bCs w:val="0"/>
-          <w:color w:val="auto"/>
-          <w:sz w:val="22"/>
-          <w:szCs w:val="22"/>
-        </w:rPr>
-        <w:t>.  The right-hand-sight</w:t>
-      </w:r>
-      <w:r>
-        <w:rPr>
-          <w:rFonts w:asciiTheme="minorHAnsi" w:eastAsiaTheme="minorEastAsia" w:hAnsiTheme="minorHAnsi" w:cstheme="minorBidi"/>
-          <w:b w:val="0"/>
-          <w:bCs w:val="0"/>
-          <w:color w:val="auto"/>
-          <w:sz w:val="22"/>
-          <w:szCs w:val="22"/>
-        </w:rPr>
-        <w:t xml:space="preserve"> </w:t>
-      </w:r>
-      <w:r>
-        <w:rPr>
-          <w:rFonts w:asciiTheme="minorHAnsi" w:eastAsiaTheme="minorEastAsia" w:hAnsiTheme="minorHAnsi" w:cstheme="minorBidi"/>
-          <w:b w:val="0"/>
-          <w:bCs w:val="0"/>
-          <w:color w:val="auto"/>
-          <w:sz w:val="22"/>
-          <w:szCs w:val="22"/>
-        </w:rPr>
-        <w:t xml:space="preserve">of the panel is the folders of your </w:t>
-      </w:r>
-      <w:proofErr w:type="spellStart"/>
-      <w:r>
-        <w:rPr>
-          <w:rFonts w:asciiTheme="minorHAnsi" w:eastAsiaTheme="minorEastAsia" w:hAnsiTheme="minorHAnsi" w:cstheme="minorBidi"/>
-          <w:b w:val="0"/>
-          <w:bCs w:val="0"/>
-          <w:color w:val="auto"/>
-          <w:sz w:val="22"/>
-          <w:szCs w:val="22"/>
-        </w:rPr>
-        <w:t>linux</w:t>
-      </w:r>
-      <w:proofErr w:type="spellEnd"/>
-      <w:r>
-        <w:rPr>
-          <w:rFonts w:asciiTheme="minorHAnsi" w:eastAsiaTheme="minorEastAsia" w:hAnsiTheme="minorHAnsi" w:cstheme="minorBidi"/>
-          <w:b w:val="0"/>
-          <w:bCs w:val="0"/>
-          <w:color w:val="auto"/>
-          <w:sz w:val="22"/>
-          <w:szCs w:val="22"/>
-        </w:rPr>
-        <w:t xml:space="preserve"> instance: machine0  (Yours may have very few items</w:t>
-      </w:r>
-      <w:r>
-        <w:rPr>
-          <w:rFonts w:asciiTheme="minorHAnsi" w:eastAsiaTheme="minorEastAsia" w:hAnsiTheme="minorHAnsi" w:cstheme="minorBidi"/>
-          <w:b w:val="0"/>
-          <w:bCs w:val="0"/>
-          <w:color w:val="auto"/>
-          <w:sz w:val="22"/>
-          <w:szCs w:val="22"/>
-        </w:rPr>
-        <w:t xml:space="preserve"> for your own machine</w:t>
-      </w:r>
-      <w:r>
-        <w:rPr>
-          <w:rFonts w:asciiTheme="minorHAnsi" w:eastAsiaTheme="minorEastAsia" w:hAnsiTheme="minorHAnsi" w:cstheme="minorBidi"/>
-          <w:b w:val="0"/>
-          <w:bCs w:val="0"/>
-          <w:color w:val="auto"/>
-          <w:sz w:val="22"/>
-          <w:szCs w:val="22"/>
-        </w:rPr>
-        <w:t>!)</w:t>
-      </w:r>
-    </w:p>
-    <w:p>
-      <w:pPr>
-        <w:spacing w:after="0"/>
-        <w:rPr>
           <w:rFonts w:ascii="Courier New" w:eastAsia="Times New Roman" w:hAnsi="Courier New" w:cs="Courier New"/>
           <w:color w:val="333333"/>
           <w:sz w:val="20"/>
@@ -926,6 +889,7 @@
           <w:color w:val="333333"/>
           <w:sz w:val="20"/>
         </w:rPr>
+        <w:lastRenderedPageBreak/>
         <w:pict>
           <v:oval id="_x0000_s1035" style="position:absolute;margin-left:293.5pt;margin-top:167.15pt;width:34.7pt;height:12pt;z-index:251664384;visibility:visible;mso-width-relative:margin;mso-height-relative:margin;v-text-anchor:middle" o:gfxdata="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" filled="f" strokecolor="red" strokeweight="2pt"/>
         </w:pict>

</xml_diff>